<commit_message>
WIP: all docx documents generating. Embedded tags not working yet in docx.
</commit_message>
<xml_diff>
--- a/RoboClerk/DocTemplates/DOCX/SoftwareDesignSpecification.docx
+++ b/RoboClerk/DocTemplates/DOCX/SoftwareDesignSpecification.docx
@@ -49,11 +49,9 @@
           </w:placeholder>
         </w:sdtPr>
         <w:sdtContent>
-          <w:proofErr w:type="spellStart"/>
           <w:r>
             <w:t>RoboClerk</w:t>
           </w:r>
-          <w:proofErr w:type="spellEnd"/>
         </w:sdtContent>
       </w:sdt>
       <w:r>
@@ -705,23 +703,23 @@
       <w:pPr>
         <w:pStyle w:val="Heading1"/>
       </w:pPr>
-      <w:bookmarkStart w:id="0" w:name="X1ea7cbd003469405f98a7976943980a7b23bcee"/>
-      <w:bookmarkStart w:id="1" w:name="_Toc207532146"/>
+      <w:bookmarkStart w:id="0" w:name="_Toc207532146"/>
+      <w:bookmarkStart w:id="1" w:name="X1ea7cbd003469405f98a7976943980a7b23bcee"/>
       <w:r>
         <w:t>Introduction</w:t>
       </w:r>
-      <w:bookmarkEnd w:id="1"/>
+      <w:bookmarkEnd w:id="0"/>
     </w:p>
     <w:p>
       <w:pPr>
         <w:pStyle w:val="Heading2"/>
       </w:pPr>
-      <w:bookmarkStart w:id="2" w:name="Xb8b95d4b88fe185e018349e569b4efa2e7ef3dd"/>
-      <w:bookmarkStart w:id="3" w:name="_Toc207532147"/>
+      <w:bookmarkStart w:id="2" w:name="_Toc207532147"/>
+      <w:bookmarkStart w:id="3" w:name="Xb8b95d4b88fe185e018349e569b4efa2e7ef3dd"/>
       <w:r>
         <w:t>Purpose</w:t>
       </w:r>
-      <w:bookmarkEnd w:id="3"/>
+      <w:bookmarkEnd w:id="2"/>
     </w:p>
     <w:p>
       <w:pPr>
@@ -833,13 +831,13 @@
       <w:pPr>
         <w:pStyle w:val="Heading2"/>
       </w:pPr>
-      <w:bookmarkStart w:id="4" w:name="Xdb9bbd8e24f5236f725ef18850f25b8504f8f01"/>
-      <w:bookmarkStart w:id="5" w:name="_Toc207532148"/>
-      <w:bookmarkEnd w:id="2"/>
+      <w:bookmarkStart w:id="4" w:name="_Toc207532148"/>
+      <w:bookmarkStart w:id="5" w:name="Xdb9bbd8e24f5236f725ef18850f25b8504f8f01"/>
+      <w:bookmarkEnd w:id="3"/>
       <w:r>
         <w:t>Document Conventions</w:t>
       </w:r>
-      <w:bookmarkEnd w:id="5"/>
+      <w:bookmarkEnd w:id="4"/>
     </w:p>
     <w:p>
       <w:pPr>
@@ -916,13 +914,13 @@
       <w:pPr>
         <w:pStyle w:val="Heading2"/>
       </w:pPr>
-      <w:bookmarkStart w:id="6" w:name="Xc4a1ede03be40f12a45db53a22503ecdd576f28"/>
-      <w:bookmarkStart w:id="7" w:name="_Toc207532149"/>
-      <w:bookmarkEnd w:id="4"/>
+      <w:bookmarkStart w:id="6" w:name="_Toc207532149"/>
+      <w:bookmarkStart w:id="7" w:name="Xc4a1ede03be40f12a45db53a22503ecdd576f28"/>
+      <w:bookmarkEnd w:id="5"/>
       <w:r>
         <w:t>Intended Audience</w:t>
       </w:r>
-      <w:bookmarkEnd w:id="7"/>
+      <w:bookmarkEnd w:id="6"/>
     </w:p>
     <w:p>
       <w:pPr>
@@ -1046,13 +1044,13 @@
       <w:pPr>
         <w:pStyle w:val="Heading2"/>
       </w:pPr>
-      <w:bookmarkStart w:id="8" w:name="X9610c49599afac592f178518b17421a7928f707"/>
-      <w:bookmarkStart w:id="9" w:name="_Toc207532150"/>
-      <w:bookmarkEnd w:id="6"/>
+      <w:bookmarkStart w:id="8" w:name="_Toc207532150"/>
+      <w:bookmarkStart w:id="9" w:name="X9610c49599afac592f178518b17421a7928f707"/>
+      <w:bookmarkEnd w:id="7"/>
       <w:r>
         <w:t>Definitions</w:t>
       </w:r>
-      <w:bookmarkEnd w:id="9"/>
+      <w:bookmarkEnd w:id="8"/>
     </w:p>
     <w:p>
       <w:pPr>
@@ -1094,15 +1092,15 @@
         <w:pStyle w:val="Heading1"/>
         <w:pageBreakBefore/>
       </w:pPr>
-      <w:bookmarkStart w:id="10" w:name="X42382312a5cfeb760e3e1fedae38431eee680a9"/>
-      <w:bookmarkStart w:id="11" w:name="_Toc207532151"/>
-      <w:bookmarkEnd w:id="0"/>
-      <w:bookmarkEnd w:id="8"/>
+      <w:bookmarkStart w:id="10" w:name="_Toc207532151"/>
+      <w:bookmarkStart w:id="11" w:name="X42382312a5cfeb760e3e1fedae38431eee680a9"/>
+      <w:bookmarkEnd w:id="1"/>
+      <w:bookmarkEnd w:id="9"/>
       <w:r>
         <w:lastRenderedPageBreak/>
         <w:t>Image Section</w:t>
       </w:r>
-      <w:bookmarkEnd w:id="11"/>
+      <w:bookmarkEnd w:id="10"/>
     </w:p>
     <w:p>
       <w:pPr>
@@ -1175,13 +1173,13 @@
       <w:pPr>
         <w:pStyle w:val="Heading1"/>
       </w:pPr>
-      <w:bookmarkStart w:id="12" w:name="X4927e6a44926d65ce2167dfbd323536ece29877"/>
-      <w:bookmarkStart w:id="13" w:name="_Toc207532152"/>
-      <w:bookmarkEnd w:id="10"/>
+      <w:bookmarkStart w:id="12" w:name="_Toc207532152"/>
+      <w:bookmarkStart w:id="13" w:name="X4927e6a44926d65ce2167dfbd323536ece29877"/>
+      <w:bookmarkEnd w:id="11"/>
       <w:r>
         <w:t>Testing Section</w:t>
       </w:r>
-      <w:bookmarkEnd w:id="13"/>
+      <w:bookmarkEnd w:id="12"/>
     </w:p>
     <w:p>
       <w:pPr>
@@ -1516,15 +1514,7 @@
         <w:pStyle w:val="BodyText"/>
       </w:pPr>
       <w:r>
-        <w:t xml:space="preserve">Here </w:t>
-      </w:r>
-      <w:proofErr w:type="gramStart"/>
-      <w:r>
-        <w:t>is</w:t>
-      </w:r>
-      <w:proofErr w:type="gramEnd"/>
-      <w:r>
-        <w:t xml:space="preserve"> some SOUP that is included in the documents.</w:t>
+        <w:t>Here is some SOUP that is included in the documents.</w:t>
       </w:r>
     </w:p>
     <w:sdt>
@@ -1618,9 +1608,9 @@
       <w:pPr>
         <w:pStyle w:val="Heading1"/>
       </w:pPr>
-      <w:bookmarkStart w:id="14" w:name="Xe945e759616a092ad40ad5dc80bf081b5495006"/>
-      <w:bookmarkStart w:id="15" w:name="_Toc207532153"/>
-      <w:bookmarkEnd w:id="12"/>
+      <w:bookmarkStart w:id="14" w:name="_Toc207532153"/>
+      <w:bookmarkStart w:id="15" w:name="Xe945e759616a092ad40ad5dc80bf081b5495006"/>
+      <w:bookmarkEnd w:id="13"/>
       <w:proofErr w:type="spellStart"/>
       <w:r>
         <w:t>PlantUML</w:t>
@@ -1629,7 +1619,7 @@
       <w:r>
         <w:t xml:space="preserve"> diagram with Kroki</w:t>
       </w:r>
-      <w:bookmarkEnd w:id="15"/>
+      <w:bookmarkEnd w:id="14"/>
     </w:p>
     <w:p>
       <w:pPr>
@@ -1647,6 +1637,7 @@
         <w:alias w:val="Kroki Diagram"/>
         <w:tag w:val="WEB:krokidiagram(type=plantuml, format=png, caption=Example workflow diagram with PlantUML)"/>
         <w:id w:val="1037781298"/>
+        <w:lock w:val="contentLocked"/>
         <w:placeholder>
           <w:docPart w:val="DefaultPlaceholder_-1854013440"/>
         </w:placeholder>
@@ -1806,7 +1797,7 @@
         </w:p>
       </w:sdtContent>
     </w:sdt>
-    <w:bookmarkEnd w:id="14"/>
+    <w:bookmarkEnd w:id="15"/>
     <w:p>
       <w:pPr>
         <w:pStyle w:val="CaptionedFigure"/>
@@ -4149,6 +4140,9 @@
   </w:compat>
   <w:rsids>
     <w:rsidRoot w:val="00F6077F"/>
+    <w:rsid w:val="003B5CF4"/>
+    <w:rsid w:val="005E46B5"/>
+    <w:rsid w:val="00652D2D"/>
     <w:rsid w:val="009B557C"/>
     <w:rsid w:val="00D901BF"/>
     <w:rsid w:val="00F6077F"/>

</xml_diff>